<commit_message>
Youtube links edited. Ideas added.
</commit_message>
<xml_diff>
--- a/treasures/Congrats.docx
+++ b/treasures/Congrats.docx
@@ -97,9 +97,10 @@
           <w:pgMar w:top="1440" w:right="1440" w:bottom="1440" w:left="1440" w:header="720" w:footer="720" w:gutter="0"/>
           <w:cols w:space="720"/>
           <w:docGrid w:linePitch="360"/>
-          <w:printerSettings r:id="rId5"/>
         </w:sectPr>
       </w:pPr>
+      <w:bookmarkStart w:id="0" w:name="_GoBack"/>
+      <w:bookmarkEnd w:id="0"/>
     </w:p>
     <w:p>
       <w:pPr>
@@ -132,7 +133,7 @@
           <w:sz w:val="22"/>
         </w:rPr>
       </w:pPr>
-      <w:hyperlink r:id="rId6" w:history="1">
+      <w:hyperlink r:id="rId5" w:history="1">
         <w:r>
           <w:rPr>
             <w:rStyle w:val="Hyperlink"/>
@@ -174,7 +175,7 @@
                     </pic:cNvPicPr>
                   </pic:nvPicPr>
                   <pic:blipFill>
-                    <a:blip r:embed="rId7">
+                    <a:blip r:embed="rId6">
                       <a:extLst>
                         <a:ext uri="{28A0092B-C50C-407E-A947-70E740481C1C}">
                           <a14:useLocalDpi xmlns:a14="http://schemas.microsoft.com/office/drawing/2010/main" val="0"/>
@@ -211,6 +212,7 @@
         <w:rPr>
           <w:rFonts w:ascii="KlavikaRegular-Plain" w:hAnsi="KlavikaRegular-Plain"/>
           <w:sz w:val="22"/>
+          <w:szCs w:val="22"/>
         </w:rPr>
       </w:pPr>
       <w:r>
@@ -220,40 +222,40 @@
         </w:rPr>
         <w:br w:type="column"/>
       </w:r>
-      <w:bookmarkStart w:id="0" w:name="_GoBack"/>
       <w:r>
         <w:rPr>
           <w:rFonts w:ascii="KlavikaRegular-Plain" w:hAnsi="KlavikaRegular-Plain"/>
           <w:sz w:val="22"/>
+          <w:szCs w:val="22"/>
         </w:rPr>
         <w:lastRenderedPageBreak/>
         <w:t>Video Solution</w:t>
       </w:r>
-      <w:bookmarkEnd w:id="0"/>
-    </w:p>
-    <w:p>
-      <w:pPr>
-        <w:rPr>
-          <w:rFonts w:ascii="KlavikaLight-OSTF" w:hAnsi="KlavikaLight-OSTF"/>
-          <w:sz w:val="22"/>
-        </w:rPr>
-      </w:pPr>
-    </w:p>
-    <w:p>
-      <w:pPr>
-        <w:rPr>
-          <w:rFonts w:ascii="KlavikaLight-OSTF" w:hAnsi="KlavikaLight-OSTF"/>
-          <w:sz w:val="22"/>
-        </w:rPr>
-      </w:pPr>
-      <w:hyperlink r:id="rId8" w:history="1">
+    </w:p>
+    <w:p>
+      <w:pPr>
+        <w:rPr>
+          <w:rFonts w:ascii="KlavikaLight-OSTF" w:hAnsi="KlavikaLight-OSTF"/>
+          <w:sz w:val="22"/>
+          <w:szCs w:val="22"/>
+        </w:rPr>
+      </w:pPr>
+    </w:p>
+    <w:p>
+      <w:pPr>
+        <w:rPr>
+          <w:rFonts w:ascii="KlavikaLight-OSTF" w:hAnsi="KlavikaLight-OSTF"/>
+          <w:sz w:val="22"/>
+        </w:rPr>
+      </w:pPr>
+      <w:hyperlink r:id="rId7" w:history="1">
         <w:r>
           <w:rPr>
             <w:rStyle w:val="Hyperlink"/>
-            <w:rFonts w:ascii="KlavikaLight-OSTF" w:hAnsi="KlavikaLight-OSTF"/>
             <w:sz w:val="22"/>
+            <w:szCs w:val="22"/>
           </w:rPr>
-          <w:t>http://bit.ly/UnlockingLocky</w:t>
+          <w:t>http://bit.ly/UnlockLockyGizmo</w:t>
         </w:r>
       </w:hyperlink>
     </w:p>
@@ -263,6 +265,13 @@
           <w:rFonts w:ascii="KlavikaLight-OSTF" w:hAnsi="KlavikaLight-OSTF"/>
           <w:sz w:val="22"/>
         </w:rPr>
+        <w:sectPr>
+          <w:type w:val="continuous"/>
+          <w:pgSz w:w="12240" w:h="15840"/>
+          <w:pgMar w:top="1440" w:right="1440" w:bottom="1440" w:left="1440" w:header="720" w:footer="720" w:gutter="0"/>
+          <w:cols w:num="2" w:space="720"/>
+          <w:docGrid w:linePitch="360"/>
+        </w:sectPr>
       </w:pPr>
       <w:r>
         <w:rPr>
@@ -271,10 +280,10 @@
           <w:sz w:val="22"/>
         </w:rPr>
         <w:drawing>
-          <wp:inline distT="0" distB="0" distL="0" distR="0" wp14:anchorId="08F4855C" wp14:editId="27ACBD57">
+          <wp:inline distT="0" distB="0" distL="0" distR="0" wp14:anchorId="7B7214C6" wp14:editId="24250F85">
             <wp:extent cx="2048256" cy="2048256"/>
             <wp:effectExtent l="0" t="0" r="9525" b="9525"/>
-            <wp:docPr id="2" name="Picture 2" descr="Macintosh HD:Users:jvyduna:Downloads:qrcode.UnlockingLocky.png"/>
+            <wp:docPr id="3" name="Picture 3" descr="Macintosh HD:Users:jvyduna:Downloads:qrcode.19010563.png"/>
             <wp:cNvGraphicFramePr>
               <a:graphicFrameLocks xmlns:a="http://schemas.openxmlformats.org/drawingml/2006/main" noChangeAspect="1"/>
             </wp:cNvGraphicFramePr>
@@ -282,13 +291,13 @@
               <a:graphicData uri="http://schemas.openxmlformats.org/drawingml/2006/picture">
                 <pic:pic xmlns:pic="http://schemas.openxmlformats.org/drawingml/2006/picture">
                   <pic:nvPicPr>
-                    <pic:cNvPr id="0" name="Picture 2" descr="Macintosh HD:Users:jvyduna:Downloads:qrcode.UnlockingLocky.png"/>
+                    <pic:cNvPr id="0" name="Picture 1" descr="Macintosh HD:Users:jvyduna:Downloads:qrcode.19010563.png"/>
                     <pic:cNvPicPr>
                       <a:picLocks noChangeAspect="1" noChangeArrowheads="1"/>
                     </pic:cNvPicPr>
                   </pic:nvPicPr>
                   <pic:blipFill>
-                    <a:blip r:embed="rId9">
+                    <a:blip r:embed="rId8">
                       <a:extLst>
                         <a:ext uri="{28A0092B-C50C-407E-A947-70E740481C1C}">
                           <a14:useLocalDpi xmlns:a14="http://schemas.microsoft.com/office/drawing/2010/main" val="0"/>
@@ -334,30 +343,6 @@
           <w:rFonts w:ascii="KlavikaLight-OSTF" w:hAnsi="KlavikaLight-OSTF"/>
           <w:sz w:val="22"/>
         </w:rPr>
-        <w:sectPr>
-          <w:type w:val="continuous"/>
-          <w:pgSz w:w="12240" w:h="15840"/>
-          <w:pgMar w:top="1440" w:right="1440" w:bottom="1440" w:left="1440" w:header="720" w:footer="720" w:gutter="0"/>
-          <w:cols w:num="2" w:space="720"/>
-          <w:docGrid w:linePitch="360"/>
-          <w:printerSettings r:id="rId10"/>
-        </w:sectPr>
-      </w:pPr>
-    </w:p>
-    <w:p>
-      <w:pPr>
-        <w:rPr>
-          <w:rFonts w:ascii="KlavikaLight-OSTF" w:hAnsi="KlavikaLight-OSTF"/>
-          <w:sz w:val="22"/>
-        </w:rPr>
-      </w:pPr>
-    </w:p>
-    <w:p>
-      <w:pPr>
-        <w:rPr>
-          <w:rFonts w:ascii="KlavikaLight-OSTF" w:hAnsi="KlavikaLight-OSTF"/>
-          <w:sz w:val="22"/>
-        </w:rPr>
       </w:pPr>
     </w:p>
     <w:p>
@@ -505,7 +490,6 @@
       <w:pgMar w:top="1440" w:right="1440" w:bottom="1440" w:left="1440" w:header="720" w:footer="720" w:gutter="0"/>
       <w:cols w:space="720"/>
       <w:docGrid w:linePitch="360"/>
-      <w:printerSettings r:id="rId11"/>
     </w:sectPr>
   </w:body>
 </w:document>

</xml_diff>